<commit_message>
Updated justfile and cleaning of arguments
</commit_message>
<xml_diff>
--- a/páginas_wiki/guia-de-autodiagnostico/descargas/guia-descargable/guia-de-autodiagnostico.docx
+++ b/páginas_wiki/guia-de-autodiagnostico/descargas/guia-descargable/guia-de-autodiagnostico.docx
@@ -2,6 +2,14 @@
 <file path=word/document.xml><?xml version="1.0" encoding="utf-8"?>
 <w:document xmlns:w="http://schemas.openxmlformats.org/wordprocessingml/2006/main" xmlns:m="http://schemas.openxmlformats.org/officeDocument/2006/math" xmlns:r="http://schemas.openxmlformats.org/officeDocument/2006/relationships" xmlns:o="urn:schemas-microsoft-com:office:office" xmlns:v="urn:schemas-microsoft-com:vml" xmlns:w10="urn:schemas-microsoft-com:office:word" xmlns:a="http://schemas.openxmlformats.org/drawingml/2006/main" xmlns:pic="http://schemas.openxmlformats.org/drawingml/2006/picture" xmlns:wp="http://schemas.openxmlformats.org/drawingml/2006/wordprocessingDrawing">
   <w:body>
+    <w:p>
+      <w:pPr>
+        <w:pStyle w:val="Title"/>
+      </w:pPr>
+      <w:r>
+        <w:t xml:space="preserve">Guía de autodiagnóstico de autismo para documentación y autoanálisis.</w:t>
+      </w:r>
+    </w:p>
     <w:p>
       <w:pPr>
         <w:pStyle w:val="FirstParagraph"/>

</xml_diff>

<commit_message>
mejorado el espaciado e interlineado del pdf
</commit_message>
<xml_diff>
--- a/páginas_wiki/guia-de-autodiagnostico/descargas/guia-descargable/guia-de-autodiagnostico.docx
+++ b/páginas_wiki/guia-de-autodiagnostico/descargas/guia-descargable/guia-de-autodiagnostico.docx
@@ -579,13 +579,7 @@
         <w:pStyle w:val="Compact"/>
       </w:pPr>
       <w:r>
-        <w:t xml:space="preserve">🦖</w:t>
-      </w:r>
-      <w:r>
-        <w:t xml:space="preserve"> </w:t>
-      </w:r>
-      <w:r>
-        <w:t xml:space="preserve">:</w:t>
+        <w:t xml:space="preserve">:t-rex</w:t>
       </w:r>
       <w:r>
         <w:t xml:space="preserve"> </w:t>

</xml_diff>